<commit_message>
Re rendering site :fire:
</commit_message>
<xml_diff>
--- a/docs/manuscript/output/manuscript.docx
+++ b/docs/manuscript/output/manuscript.docx
@@ -2819,7 +2819,7 @@
               <m:rPr>
                 <m:sty m:val="b"/>
               </m:rPr>
-              <m:t>x</m:t>
+              <m:t>X</m:t>
             </m:r>
           </m:e>
           <m:sup>
@@ -2965,7 +2965,7 @@
                     <m:rPr>
                       <m:sty m:val="b"/>
                     </m:rPr>
-                    <m:t>x</m:t>
+                    <m:t>X</m:t>
                   </m:r>
                 </m:e>
                 <m:sup>
@@ -3084,7 +3084,7 @@
           <m:rPr>
             <m:sty m:val="b"/>
           </m:rPr>
-          <m:t>x</m:t>
+          <m:t>X</m:t>
         </m:r>
         <m:d>
           <m:dPr>
@@ -3279,7 +3279,7 @@
                 <m:rPr>
                   <m:sty m:val="b"/>
                 </m:rPr>
-                <m:t>x</m:t>
+                <m:t>X</m:t>
               </m:r>
             </m:e>
             <m:sup>
@@ -3490,7 +3490,7 @@
               <m:rPr>
                 <m:sty m:val="b"/>
               </m:rPr>
-              <m:t>x</m:t>
+              <m:t>X</m:t>
             </m:r>
           </m:e>
           <m:sup>
@@ -3710,76 +3710,7 @@
         <w:t xml:space="preserve"> </w:t>
       </w:r>
       <w:r>
-        <w:t xml:space="preserve">as having dementia.</w:t>
-      </w:r>
-    </w:p>
-    <w:p>
-      <w:pPr>
-        <w:pStyle w:val="BodyText"/>
-      </w:pPr>
-      <w:r>
-        <w:t xml:space="preserve">The mean procrastination score was</w:t>
-      </w:r>
-      <w:r>
-        <w:t xml:space="preserve"> </w:t>
-      </w:r>
-      <m:oMath>
-        <m:r>
-          <m:t>36.73</m:t>
-        </m:r>
-      </m:oMath>
-      <w:r>
-        <w:t xml:space="preserve"> </w:t>
-      </w:r>
-      <m:oMath>
-        <m:d>
-          <m:dPr>
-            <m:begChr m:val="("/>
-            <m:endChr m:val=")"/>
-            <m:sepChr m:val=""/>
-            <m:grow/>
-          </m:dPr>
-          <m:e>
-            <m:r>
-              <m:rPr>
-                <m:sty m:val="p"/>
-              </m:rPr>
-              <m:t>±</m:t>
-            </m:r>
-            <m:r>
-              <m:t>8.23</m:t>
-            </m:r>
-          </m:e>
-        </m:d>
-      </m:oMath>
-      <w:r>
-        <w:t xml:space="preserve">, with a range of</w:t>
-      </w:r>
-      <w:r>
-        <w:t xml:space="preserve"> </w:t>
-      </w:r>
-      <m:oMath>
-        <m:r>
-          <m:t>12</m:t>
-        </m:r>
-        <m:r>
-          <m:rPr>
-            <m:sty m:val="p"/>
-          </m:rPr>
-          <m:t>−</m:t>
-        </m:r>
-        <m:r>
-          <m:t>60</m:t>
-        </m:r>
-      </m:oMath>
-      <w:r>
-        <w:t xml:space="preserve">. The sample characteristics are presented in Table</w:t>
-      </w:r>
-      <w:r>
-        <w:t xml:space="preserve"> </w:t>
-      </w:r>
-      <w:r>
-        <w:t xml:space="preserve">.</w:t>
+        <w:t xml:space="preserve">as having dementia. A</w:t>
       </w:r>
     </w:p>
     <w:bookmarkEnd w:id="46"/>

</xml_diff>